<commit_message>
Update Dot Net Team 1 Project Requirements as of 31012022.docx
</commit_message>
<xml_diff>
--- a/Dot Net Team 1 Project Requirements as of 31012022.docx
+++ b/Dot Net Team 1 Project Requirements as of 31012022.docx
@@ -224,6 +224,24 @@
           <w:rtl w:val="0"/>
         </w:rPr>
         <w:t xml:space="preserve">Quantity?</w:t>
+      </w:r>
+    </w:p>
+    <w:p>
+      <w:pPr>
+        <w:numPr>
+          <w:ilvl w:val="1"/>
+          <w:numId w:val="3"/>
+        </w:numPr>
+        <w:ind w:left="1440" w:hanging="360"/>
+        <w:rPr>
+          <w:u w:val="none"/>
+        </w:rPr>
+      </w:pPr>
+      <w:r>
+        <w:rPr>
+          <w:rtl w:val="0"/>
+        </w:rPr>
+        <w:t xml:space="preserve">Date posted</w:t>
       </w:r>
     </w:p>
     <w:p>

</xml_diff>